<commit_message>
power point e relazione corretti con la nuova foto
</commit_message>
<xml_diff>
--- a/Relazione SeiApp project.docx
+++ b/Relazione SeiApp project.docx
@@ -159,7 +159,6 @@
           <w:lang w:eastAsia="it-IT"/>
         </w:rPr>
       </w:pPr>
-      <w:proofErr w:type="spellStart"/>
       <w:r>
         <w:rPr>
           <w:rFonts w:ascii="Times New Roman" w:eastAsia="Times New Roman" w:hAnsi="Times New Roman" w:cs="Times New Roman"/>
@@ -171,7 +170,6 @@
         </w:rPr>
         <w:t>SeiApp</w:t>
       </w:r>
-      <w:proofErr w:type="spellEnd"/>
     </w:p>
     <w:p>
       <w:pPr>
@@ -590,8 +588,6 @@
         </w:rPr>
         <w:t>11</w:t>
       </w:r>
-      <w:bookmarkStart w:id="0" w:name="_GoBack"/>
-      <w:bookmarkEnd w:id="0"/>
       <w:r>
         <w:rPr>
           <w:rFonts w:ascii="Times New Roman" w:eastAsia="Times New Roman" w:hAnsi="Times New Roman" w:cs="Times New Roman"/>
@@ -3514,8 +3510,54 @@
           <w:lang w:eastAsia="it-IT"/>
         </w:rPr>
         <w:lastRenderedPageBreak/>
-        <w:t>Come si può osservare dalla tabella, è presente una soglia espressa tramite un punteggio (delta punteggio per il passaggio di classe) che indica all’utente quanto manca per raggiungere il livello inferiore della classe di vulnerabilità. Per portare questo punteggio a zero e quindi completare questo step, l’utente deve scegliere ulteriori interventi. Nella selezione degli interventi successivi al primo, ora è necessario selezionare prima la caratteristica qualitativa e successivamente la struttura ad essa associata. Ogni struttura ha la sua lista di interventi su cui si potrà agire.</w:t>
-      </w:r>
+        <w:t>Come si può osservare dalla tabella, è presente una soglia espressa tramite un punteggio (delta punteggio per il passaggio di classe) che indica all’utente quanto manca per raggiungere il livello inferiore della classe di vulnerabilità. Per portare questo punteggio a zero e quindi completare questo step, l’utente deve scegliere ulteriori interventi. Nella selezione degli interventi successivi al primo, ora è necessario selezionare prima la caratteristica qualitativa e successivamente la struttura ad essa associata</w:t>
+      </w:r>
+      <w:r>
+        <w:rPr>
+          <w:rFonts w:ascii="Times New Roman" w:eastAsia="Times New Roman" w:hAnsi="Times New Roman" w:cs="Times New Roman"/>
+          <w:color w:val="24292E"/>
+          <w:sz w:val="24"/>
+          <w:szCs w:val="24"/>
+          <w:shd w:val="clear" w:color="auto" w:fill="FFFFFF"/>
+          <w:lang w:eastAsia="it-IT"/>
+        </w:rPr>
+        <w:t xml:space="preserve"> (o</w:t>
+      </w:r>
+      <w:r>
+        <w:rPr>
+          <w:rFonts w:ascii="Times New Roman" w:eastAsia="Times New Roman" w:hAnsi="Times New Roman" w:cs="Times New Roman"/>
+          <w:color w:val="24292E"/>
+          <w:sz w:val="24"/>
+          <w:szCs w:val="24"/>
+          <w:shd w:val="clear" w:color="auto" w:fill="FFFFFF"/>
+          <w:lang w:eastAsia="it-IT"/>
+        </w:rPr>
+        <w:t>gni struttura ha la sua lista di interventi su cui si potrà agire</w:t>
+      </w:r>
+      <w:r>
+        <w:rPr>
+          <w:rFonts w:ascii="Times New Roman" w:eastAsia="Times New Roman" w:hAnsi="Times New Roman" w:cs="Times New Roman"/>
+          <w:color w:val="24292E"/>
+          <w:sz w:val="24"/>
+          <w:szCs w:val="24"/>
+          <w:shd w:val="clear" w:color="auto" w:fill="FFFFFF"/>
+          <w:lang w:eastAsia="it-IT"/>
+        </w:rPr>
+        <w:t xml:space="preserve">). </w:t>
+      </w:r>
+      <w:bookmarkStart w:id="0" w:name="_GoBack"/>
+      <w:r>
+        <w:rPr>
+          <w:rFonts w:ascii="Times New Roman" w:eastAsia="Times New Roman" w:hAnsi="Times New Roman" w:cs="Times New Roman"/>
+          <w:color w:val="24292E"/>
+          <w:sz w:val="24"/>
+          <w:szCs w:val="24"/>
+          <w:shd w:val="clear" w:color="auto" w:fill="FFFFFF"/>
+          <w:lang w:eastAsia="it-IT"/>
+        </w:rPr>
+        <w:t>Nella prima scelta c’è una distinzione per indicare su quali caratteristiche l’utente deve rivolgere subito la sua attenzione (indicate in rosso) e quelle ritenute meno urgenti (indicate in verde).</w:t>
+      </w:r>
+      <w:bookmarkEnd w:id="0"/>
       <w:r>
         <w:rPr>
           <w:rFonts w:ascii="Times New Roman" w:eastAsia="Times New Roman" w:hAnsi="Times New Roman" w:cs="Times New Roman"/>
@@ -3631,8 +3673,10 @@
         <w:jc w:val="both"/>
         <w:rPr>
           <w:rFonts w:ascii="Times New Roman" w:eastAsia="Times New Roman" w:hAnsi="Times New Roman" w:cs="Times New Roman"/>
-          <w:sz w:val="24"/>
-          <w:szCs w:val="24"/>
+          <w:color w:val="24292E"/>
+          <w:sz w:val="24"/>
+          <w:szCs w:val="24"/>
+          <w:shd w:val="clear" w:color="auto" w:fill="FFFFFF"/>
           <w:lang w:eastAsia="it-IT"/>
         </w:rPr>
       </w:pPr>
@@ -3640,15 +3684,17 @@
         <w:rPr>
           <w:rFonts w:ascii="Times New Roman" w:eastAsia="Times New Roman" w:hAnsi="Times New Roman" w:cs="Times New Roman"/>
           <w:noProof/>
-          <w:sz w:val="24"/>
-          <w:szCs w:val="24"/>
+          <w:color w:val="24292E"/>
+          <w:sz w:val="24"/>
+          <w:szCs w:val="24"/>
+          <w:shd w:val="clear" w:color="auto" w:fill="FFFFFF"/>
           <w:lang w:eastAsia="it-IT"/>
         </w:rPr>
         <w:drawing>
-          <wp:inline distT="0" distB="0" distL="0" distR="0" wp14:anchorId="4C4130A0" wp14:editId="7BF344DC">
-            <wp:extent cx="6120130" cy="4343456"/>
+          <wp:inline distT="0" distB="0" distL="0" distR="0">
+            <wp:extent cx="6119527" cy="4349363"/>
             <wp:effectExtent l="0" t="0" r="0" b="0"/>
-            <wp:docPr id="11" name="Immagine 11"/>
+            <wp:docPr id="9" name="Immagine 9"/>
             <wp:cNvGraphicFramePr>
               <a:graphicFrameLocks xmlns:a="http://schemas.openxmlformats.org/drawingml/2006/main" noChangeAspect="1"/>
             </wp:cNvGraphicFramePr>
@@ -3656,7 +3702,7 @@
               <a:graphicData uri="http://schemas.openxmlformats.org/drawingml/2006/picture">
                 <pic:pic xmlns:pic="http://schemas.openxmlformats.org/drawingml/2006/picture">
                   <pic:nvPicPr>
-                    <pic:cNvPr id="11" name="pagina aggiunta intervento secondario.png"/>
+                    <pic:cNvPr id="9" name="pagina aggiunta intervento secondario NUOVA.png"/>
                     <pic:cNvPicPr/>
                   </pic:nvPicPr>
                   <pic:blipFill>
@@ -3674,7 +3720,7 @@
                   <pic:spPr>
                     <a:xfrm>
                       <a:off x="0" y="0"/>
-                      <a:ext cx="6123133" cy="4345587"/>
+                      <a:ext cx="6134457" cy="4359975"/>
                     </a:xfrm>
                     <a:prstGeom prst="rect">
                       <a:avLst/>
@@ -3912,6 +3958,7 @@
           <w:i/>
           <w:lang w:eastAsia="it-IT"/>
         </w:rPr>
+        <w:lastRenderedPageBreak/>
         <w:t>▲F</w:t>
       </w:r>
       <w:r>
@@ -3999,7 +4046,6 @@
           <w:shd w:val="clear" w:color="auto" w:fill="FFFFFF"/>
           <w:lang w:eastAsia="it-IT"/>
         </w:rPr>
-        <w:lastRenderedPageBreak/>
         <w:t>Proseguendo verso l’ultima pagina viene mostrata una tabella con all’interno tutti gli interventi selez</w:t>
       </w:r>
       <w:r>
@@ -4553,7 +4599,6 @@
           <w:shd w:val="clear" w:color="auto" w:fill="FFFFFF"/>
           <w:lang w:eastAsia="it-IT"/>
         </w:rPr>
-        <w:lastRenderedPageBreak/>
         <w:t>CONCLUSIONI</w:t>
       </w:r>
     </w:p>
@@ -5056,7 +5101,7 @@
         <w:sz w:val="20"/>
         <w:szCs w:val="20"/>
       </w:rPr>
-      <w:t>10</w:t>
+      <w:t>9</w:t>
     </w:r>
     <w:r>
       <w:rPr>

</xml_diff>

<commit_message>
ennesimo errore di ortografia
</commit_message>
<xml_diff>
--- a/Relazione SeiApp project.docx
+++ b/Relazione SeiApp project.docx
@@ -393,7 +393,55 @@
           <w:shd w:val="clear" w:color="auto" w:fill="FFFFFF"/>
           <w:lang w:eastAsia="it-IT"/>
         </w:rPr>
-        <w:t>Leonardo Mogianesi, Mat. 097789</w:t>
+        <w:t xml:space="preserve">Leonardo </w:t>
+      </w:r>
+      <w:proofErr w:type="spellStart"/>
+      <w:r>
+        <w:rPr>
+          <w:rFonts w:ascii="Times New Roman" w:eastAsia="Times New Roman" w:hAnsi="Times New Roman" w:cs="Times New Roman"/>
+          <w:color w:val="24292E"/>
+          <w:sz w:val="32"/>
+          <w:szCs w:val="32"/>
+          <w:shd w:val="clear" w:color="auto" w:fill="FFFFFF"/>
+          <w:lang w:eastAsia="it-IT"/>
+        </w:rPr>
+        <w:t>Mogianesi</w:t>
+      </w:r>
+      <w:proofErr w:type="spellEnd"/>
+      <w:r>
+        <w:rPr>
+          <w:rFonts w:ascii="Times New Roman" w:eastAsia="Times New Roman" w:hAnsi="Times New Roman" w:cs="Times New Roman"/>
+          <w:color w:val="24292E"/>
+          <w:sz w:val="32"/>
+          <w:szCs w:val="32"/>
+          <w:shd w:val="clear" w:color="auto" w:fill="FFFFFF"/>
+          <w:lang w:eastAsia="it-IT"/>
+        </w:rPr>
+        <w:t xml:space="preserve">, </w:t>
+      </w:r>
+      <w:proofErr w:type="spellStart"/>
+      <w:r>
+        <w:rPr>
+          <w:rFonts w:ascii="Times New Roman" w:eastAsia="Times New Roman" w:hAnsi="Times New Roman" w:cs="Times New Roman"/>
+          <w:color w:val="24292E"/>
+          <w:sz w:val="32"/>
+          <w:szCs w:val="32"/>
+          <w:shd w:val="clear" w:color="auto" w:fill="FFFFFF"/>
+          <w:lang w:eastAsia="it-IT"/>
+        </w:rPr>
+        <w:t>Mat</w:t>
+      </w:r>
+      <w:proofErr w:type="spellEnd"/>
+      <w:r>
+        <w:rPr>
+          <w:rFonts w:ascii="Times New Roman" w:eastAsia="Times New Roman" w:hAnsi="Times New Roman" w:cs="Times New Roman"/>
+          <w:color w:val="24292E"/>
+          <w:sz w:val="32"/>
+          <w:szCs w:val="32"/>
+          <w:shd w:val="clear" w:color="auto" w:fill="FFFFFF"/>
+          <w:lang w:eastAsia="it-IT"/>
+        </w:rPr>
+        <w:t>. 097789</w:t>
       </w:r>
     </w:p>
     <w:p>
@@ -433,8 +481,9 @@
           <w:shd w:val="clear" w:color="auto" w:fill="FFFFFF"/>
           <w:lang w:eastAsia="it-IT"/>
         </w:rPr>
-        <w:t>Brian Bernardini, Mat. 09</w:t>
-      </w:r>
+        <w:t xml:space="preserve">Brian Bernardini, </w:t>
+      </w:r>
+      <w:proofErr w:type="spellStart"/>
       <w:r>
         <w:rPr>
           <w:rFonts w:ascii="Times New Roman" w:eastAsia="Times New Roman" w:hAnsi="Times New Roman" w:cs="Times New Roman"/>
@@ -444,38 +493,31 @@
           <w:shd w:val="clear" w:color="auto" w:fill="FFFFFF"/>
           <w:lang w:eastAsia="it-IT"/>
         </w:rPr>
-        <w:t>8694</w:t>
-      </w:r>
-    </w:p>
-    <w:p>
-      <w:pPr>
-        <w:spacing w:after="0" w:line="240" w:lineRule="auto"/>
-        <w:jc w:val="center"/>
-        <w:rPr>
-          <w:rFonts w:ascii="Times New Roman" w:eastAsia="Times New Roman" w:hAnsi="Times New Roman" w:cs="Times New Roman"/>
-          <w:b/>
+        <w:t>Mat</w:t>
+      </w:r>
+      <w:proofErr w:type="spellEnd"/>
+      <w:r>
+        <w:rPr>
+          <w:rFonts w:ascii="Times New Roman" w:eastAsia="Times New Roman" w:hAnsi="Times New Roman" w:cs="Times New Roman"/>
           <w:color w:val="24292E"/>
           <w:sz w:val="32"/>
           <w:szCs w:val="32"/>
           <w:shd w:val="clear" w:color="auto" w:fill="FFFFFF"/>
           <w:lang w:eastAsia="it-IT"/>
         </w:rPr>
-      </w:pPr>
-    </w:p>
-    <w:p>
-      <w:pPr>
-        <w:spacing w:after="0" w:line="240" w:lineRule="auto"/>
-        <w:jc w:val="center"/>
-        <w:rPr>
-          <w:rFonts w:ascii="Times New Roman" w:eastAsia="Times New Roman" w:hAnsi="Times New Roman" w:cs="Times New Roman"/>
-          <w:b/>
+        <w:t>. 09</w:t>
+      </w:r>
+      <w:r>
+        <w:rPr>
+          <w:rFonts w:ascii="Times New Roman" w:eastAsia="Times New Roman" w:hAnsi="Times New Roman" w:cs="Times New Roman"/>
           <w:color w:val="24292E"/>
           <w:sz w:val="32"/>
           <w:szCs w:val="32"/>
           <w:shd w:val="clear" w:color="auto" w:fill="FFFFFF"/>
           <w:lang w:eastAsia="it-IT"/>
         </w:rPr>
-      </w:pPr>
+        <w:t>8694</w:t>
+      </w:r>
     </w:p>
     <w:p>
       <w:pPr>
@@ -558,6 +600,7 @@
         <w:jc w:val="center"/>
         <w:rPr>
           <w:rFonts w:ascii="Times New Roman" w:eastAsia="Times New Roman" w:hAnsi="Times New Roman" w:cs="Times New Roman"/>
+          <w:b/>
           <w:color w:val="24292E"/>
           <w:sz w:val="32"/>
           <w:szCs w:val="32"/>
@@ -565,7 +608,11 @@
           <w:lang w:eastAsia="it-IT"/>
         </w:rPr>
       </w:pPr>
-      <w:r>
+    </w:p>
+    <w:p>
+      <w:pPr>
+        <w:spacing w:after="0" w:line="240" w:lineRule="auto"/>
+        <w:jc w:val="center"/>
         <w:rPr>
           <w:rFonts w:ascii="Times New Roman" w:eastAsia="Times New Roman" w:hAnsi="Times New Roman" w:cs="Times New Roman"/>
           <w:b/>
@@ -575,44 +622,67 @@
           <w:shd w:val="clear" w:color="auto" w:fill="FFFFFF"/>
           <w:lang w:eastAsia="it-IT"/>
         </w:rPr>
-        <w:t>Anno accademico</w:t>
-      </w:r>
-      <w:r>
-        <w:rPr>
-          <w:rFonts w:ascii="Times New Roman" w:eastAsia="Times New Roman" w:hAnsi="Times New Roman" w:cs="Times New Roman"/>
-          <w:b/>
+      </w:pPr>
+    </w:p>
+    <w:p>
+      <w:pPr>
+        <w:spacing w:after="0" w:line="240" w:lineRule="auto"/>
+        <w:jc w:val="center"/>
+        <w:rPr>
+          <w:rFonts w:ascii="Times New Roman" w:eastAsia="Times New Roman" w:hAnsi="Times New Roman" w:cs="Times New Roman"/>
           <w:color w:val="24292E"/>
           <w:sz w:val="32"/>
           <w:szCs w:val="32"/>
           <w:shd w:val="clear" w:color="auto" w:fill="FFFFFF"/>
           <w:lang w:eastAsia="it-IT"/>
         </w:rPr>
-        <w:t xml:space="preserve">: </w:t>
-      </w:r>
-      <w:r>
-        <w:rPr>
-          <w:rFonts w:ascii="Times New Roman" w:eastAsia="Times New Roman" w:hAnsi="Times New Roman" w:cs="Times New Roman"/>
+      </w:pPr>
+      <w:r>
+        <w:rPr>
+          <w:rFonts w:ascii="Times New Roman" w:eastAsia="Times New Roman" w:hAnsi="Times New Roman" w:cs="Times New Roman"/>
+          <w:b/>
           <w:color w:val="24292E"/>
           <w:sz w:val="32"/>
           <w:szCs w:val="32"/>
           <w:shd w:val="clear" w:color="auto" w:fill="FFFFFF"/>
           <w:lang w:eastAsia="it-IT"/>
         </w:rPr>
-        <w:t>2020</w:t>
-      </w:r>
-      <w:r>
-        <w:rPr>
-          <w:rFonts w:ascii="Times New Roman" w:eastAsia="Times New Roman" w:hAnsi="Times New Roman" w:cs="Times New Roman"/>
+        <w:t>Anno accademico</w:t>
+      </w:r>
+      <w:r>
+        <w:rPr>
+          <w:rFonts w:ascii="Times New Roman" w:eastAsia="Times New Roman" w:hAnsi="Times New Roman" w:cs="Times New Roman"/>
+          <w:b/>
           <w:color w:val="24292E"/>
           <w:sz w:val="32"/>
           <w:szCs w:val="32"/>
           <w:shd w:val="clear" w:color="auto" w:fill="FFFFFF"/>
           <w:lang w:eastAsia="it-IT"/>
         </w:rPr>
+        <w:t xml:space="preserve">: </w:t>
+      </w:r>
+      <w:r>
+        <w:rPr>
+          <w:rFonts w:ascii="Times New Roman" w:eastAsia="Times New Roman" w:hAnsi="Times New Roman" w:cs="Times New Roman"/>
+          <w:color w:val="24292E"/>
+          <w:sz w:val="32"/>
+          <w:szCs w:val="32"/>
+          <w:shd w:val="clear" w:color="auto" w:fill="FFFFFF"/>
+          <w:lang w:eastAsia="it-IT"/>
+        </w:rPr>
+        <w:t>2020</w:t>
+      </w:r>
+      <w:r>
+        <w:rPr>
+          <w:rFonts w:ascii="Times New Roman" w:eastAsia="Times New Roman" w:hAnsi="Times New Roman" w:cs="Times New Roman"/>
+          <w:color w:val="24292E"/>
+          <w:sz w:val="32"/>
+          <w:szCs w:val="32"/>
+          <w:shd w:val="clear" w:color="auto" w:fill="FFFFFF"/>
+          <w:lang w:eastAsia="it-IT"/>
+        </w:rPr>
         <w:t>/2021</w:t>
       </w:r>
-      <w:bookmarkStart w:id="0" w:name="_GoBack"/>
-      <w:bookmarkEnd w:id="0"/>
     </w:p>
     <w:p>
       <w:pPr>
@@ -675,7 +745,31 @@
           <w:shd w:val="clear" w:color="auto" w:fill="FFFFFF"/>
           <w:lang w:eastAsia="it-IT"/>
         </w:rPr>
-        <w:t>L’intento della ricerca è sviluppare una web app rest che, dotata di un’interfaccia grafica che la renda il più possibile user-friendly, possa costituire un supporto alla progettazione di interventi sugli edifici storici, secondo un approccio volto alla risoluzione integrata di questioni strutturali.</w:t>
+        <w:t xml:space="preserve">L’intento della ricerca è sviluppare </w:t>
+      </w:r>
+      <w:proofErr w:type="gramStart"/>
+      <w:r>
+        <w:rPr>
+          <w:rFonts w:ascii="Times New Roman" w:eastAsia="Times New Roman" w:hAnsi="Times New Roman" w:cs="Times New Roman"/>
+          <w:color w:val="24292E"/>
+          <w:sz w:val="24"/>
+          <w:szCs w:val="24"/>
+          <w:shd w:val="clear" w:color="auto" w:fill="FFFFFF"/>
+          <w:lang w:eastAsia="it-IT"/>
+        </w:rPr>
+        <w:t>una web</w:t>
+      </w:r>
+      <w:proofErr w:type="gramEnd"/>
+      <w:r>
+        <w:rPr>
+          <w:rFonts w:ascii="Times New Roman" w:eastAsia="Times New Roman" w:hAnsi="Times New Roman" w:cs="Times New Roman"/>
+          <w:color w:val="24292E"/>
+          <w:sz w:val="24"/>
+          <w:szCs w:val="24"/>
+          <w:shd w:val="clear" w:color="auto" w:fill="FFFFFF"/>
+          <w:lang w:eastAsia="it-IT"/>
+        </w:rPr>
+        <w:t xml:space="preserve"> app rest che, dotata di un’interfaccia grafica che la renda il più possibile user-friendly, possa costituire un supporto alla progettazione di interventi sugli edifici storici, secondo un approccio volto alla risoluzione integrata di questioni strutturali.</w:t>
       </w:r>
     </w:p>
     <w:p>
@@ -744,7 +838,55 @@
           <w:shd w:val="clear" w:color="auto" w:fill="FFFFFF"/>
           <w:lang w:eastAsia="it-IT"/>
         </w:rPr>
-        <w:t>I membri del gruppo sono Mogianesi Leonardo e Bernardini Brian, il materiale su cui è basato il lavoro è stato fornito dalla dottoranda Roncaccia Elisa e il nome scelto è SeiApp.</w:t>
+        <w:t xml:space="preserve">I membri del gruppo sono </w:t>
+      </w:r>
+      <w:proofErr w:type="spellStart"/>
+      <w:r>
+        <w:rPr>
+          <w:rFonts w:ascii="Times New Roman" w:eastAsia="Times New Roman" w:hAnsi="Times New Roman" w:cs="Times New Roman"/>
+          <w:color w:val="24292E"/>
+          <w:sz w:val="24"/>
+          <w:szCs w:val="24"/>
+          <w:shd w:val="clear" w:color="auto" w:fill="FFFFFF"/>
+          <w:lang w:eastAsia="it-IT"/>
+        </w:rPr>
+        <w:t>Mogianesi</w:t>
+      </w:r>
+      <w:proofErr w:type="spellEnd"/>
+      <w:r>
+        <w:rPr>
+          <w:rFonts w:ascii="Times New Roman" w:eastAsia="Times New Roman" w:hAnsi="Times New Roman" w:cs="Times New Roman"/>
+          <w:color w:val="24292E"/>
+          <w:sz w:val="24"/>
+          <w:szCs w:val="24"/>
+          <w:shd w:val="clear" w:color="auto" w:fill="FFFFFF"/>
+          <w:lang w:eastAsia="it-IT"/>
+        </w:rPr>
+        <w:t xml:space="preserve"> Leonardo e Bernardini Brian, il materiale su cui è basato il lavoro è stato fornito dalla dottoranda </w:t>
+      </w:r>
+      <w:proofErr w:type="spellStart"/>
+      <w:r>
+        <w:rPr>
+          <w:rFonts w:ascii="Times New Roman" w:eastAsia="Times New Roman" w:hAnsi="Times New Roman" w:cs="Times New Roman"/>
+          <w:color w:val="24292E"/>
+          <w:sz w:val="24"/>
+          <w:szCs w:val="24"/>
+          <w:shd w:val="clear" w:color="auto" w:fill="FFFFFF"/>
+          <w:lang w:eastAsia="it-IT"/>
+        </w:rPr>
+        <w:t>Roncaccia</w:t>
+      </w:r>
+      <w:proofErr w:type="spellEnd"/>
+      <w:r>
+        <w:rPr>
+          <w:rFonts w:ascii="Times New Roman" w:eastAsia="Times New Roman" w:hAnsi="Times New Roman" w:cs="Times New Roman"/>
+          <w:color w:val="24292E"/>
+          <w:sz w:val="24"/>
+          <w:szCs w:val="24"/>
+          <w:shd w:val="clear" w:color="auto" w:fill="FFFFFF"/>
+          <w:lang w:eastAsia="it-IT"/>
+        </w:rPr>
+        <w:t xml:space="preserve"> Elisa e il nome scelto è SeiApp.</w:t>
       </w:r>
     </w:p>
     <w:p>
@@ -880,30 +1022,102 @@
           <w:shd w:val="clear" w:color="auto" w:fill="FFFFFF"/>
           <w:lang w:eastAsia="it-IT"/>
         </w:rPr>
-        <w:t>La maggior parte delle funzioni della web app vengono svolte tramite l’uso dei menù a tendina; infatti l’utente deve poter fare in modo chiaro delle scelte, tra quelle proposte, per poter svolgere al meglio il proprio lavoro.</w:t>
-      </w:r>
-    </w:p>
-    <w:p>
-      <w:pPr>
-        <w:spacing w:after="0" w:line="240" w:lineRule="auto"/>
-        <w:jc w:val="both"/>
-        <w:rPr>
-          <w:rFonts w:ascii="Times New Roman" w:eastAsia="Times New Roman" w:hAnsi="Times New Roman" w:cs="Times New Roman"/>
-          <w:sz w:val="24"/>
-          <w:szCs w:val="24"/>
-          <w:lang w:eastAsia="it-IT"/>
-        </w:rPr>
-      </w:pPr>
-      <w:r>
-        <w:rPr>
-          <w:rFonts w:ascii="Times New Roman" w:eastAsia="Times New Roman" w:hAnsi="Times New Roman" w:cs="Times New Roman"/>
-          <w:color w:val="24292E"/>
-          <w:sz w:val="24"/>
-          <w:szCs w:val="24"/>
-          <w:shd w:val="clear" w:color="auto" w:fill="FFFFFF"/>
-          <w:lang w:eastAsia="it-IT"/>
-        </w:rPr>
-        <w:t>Il front-end facendo uso di richieste HTTP riceve degli array di oggetti che verranno poi visualizzati dall’utente all’interno dei menù a tendina sopra citati.</w:t>
+        <w:t xml:space="preserve">La maggior parte delle funzioni </w:t>
+      </w:r>
+      <w:proofErr w:type="gramStart"/>
+      <w:r>
+        <w:rPr>
+          <w:rFonts w:ascii="Times New Roman" w:eastAsia="Times New Roman" w:hAnsi="Times New Roman" w:cs="Times New Roman"/>
+          <w:color w:val="24292E"/>
+          <w:sz w:val="24"/>
+          <w:szCs w:val="24"/>
+          <w:shd w:val="clear" w:color="auto" w:fill="FFFFFF"/>
+          <w:lang w:eastAsia="it-IT"/>
+        </w:rPr>
+        <w:t>della web</w:t>
+      </w:r>
+      <w:proofErr w:type="gramEnd"/>
+      <w:r>
+        <w:rPr>
+          <w:rFonts w:ascii="Times New Roman" w:eastAsia="Times New Roman" w:hAnsi="Times New Roman" w:cs="Times New Roman"/>
+          <w:color w:val="24292E"/>
+          <w:sz w:val="24"/>
+          <w:szCs w:val="24"/>
+          <w:shd w:val="clear" w:color="auto" w:fill="FFFFFF"/>
+          <w:lang w:eastAsia="it-IT"/>
+        </w:rPr>
+        <w:t xml:space="preserve"> app vengono svolte tramite l’uso dei </w:t>
+      </w:r>
+      <w:proofErr w:type="spellStart"/>
+      <w:r>
+        <w:rPr>
+          <w:rFonts w:ascii="Times New Roman" w:eastAsia="Times New Roman" w:hAnsi="Times New Roman" w:cs="Times New Roman"/>
+          <w:color w:val="24292E"/>
+          <w:sz w:val="24"/>
+          <w:szCs w:val="24"/>
+          <w:shd w:val="clear" w:color="auto" w:fill="FFFFFF"/>
+          <w:lang w:eastAsia="it-IT"/>
+        </w:rPr>
+        <w:t>menù</w:t>
+      </w:r>
+      <w:proofErr w:type="spellEnd"/>
+      <w:r>
+        <w:rPr>
+          <w:rFonts w:ascii="Times New Roman" w:eastAsia="Times New Roman" w:hAnsi="Times New Roman" w:cs="Times New Roman"/>
+          <w:color w:val="24292E"/>
+          <w:sz w:val="24"/>
+          <w:szCs w:val="24"/>
+          <w:shd w:val="clear" w:color="auto" w:fill="FFFFFF"/>
+          <w:lang w:eastAsia="it-IT"/>
+        </w:rPr>
+        <w:t xml:space="preserve"> a tendina; infatti l’utente deve poter fare in modo chiaro delle scelte, tra quelle proposte, per poter svolgere al meglio il proprio lavoro.</w:t>
+      </w:r>
+    </w:p>
+    <w:p>
+      <w:pPr>
+        <w:spacing w:after="0" w:line="240" w:lineRule="auto"/>
+        <w:jc w:val="both"/>
+        <w:rPr>
+          <w:rFonts w:ascii="Times New Roman" w:eastAsia="Times New Roman" w:hAnsi="Times New Roman" w:cs="Times New Roman"/>
+          <w:sz w:val="24"/>
+          <w:szCs w:val="24"/>
+          <w:lang w:eastAsia="it-IT"/>
+        </w:rPr>
+      </w:pPr>
+      <w:r>
+        <w:rPr>
+          <w:rFonts w:ascii="Times New Roman" w:eastAsia="Times New Roman" w:hAnsi="Times New Roman" w:cs="Times New Roman"/>
+          <w:color w:val="24292E"/>
+          <w:sz w:val="24"/>
+          <w:szCs w:val="24"/>
+          <w:shd w:val="clear" w:color="auto" w:fill="FFFFFF"/>
+          <w:lang w:eastAsia="it-IT"/>
+        </w:rPr>
+        <w:t xml:space="preserve">Il front-end facendo uso di richieste HTTP riceve degli array di oggetti che verranno poi visualizzati dall’utente all’interno dei </w:t>
+      </w:r>
+      <w:proofErr w:type="spellStart"/>
+      <w:r>
+        <w:rPr>
+          <w:rFonts w:ascii="Times New Roman" w:eastAsia="Times New Roman" w:hAnsi="Times New Roman" w:cs="Times New Roman"/>
+          <w:color w:val="24292E"/>
+          <w:sz w:val="24"/>
+          <w:szCs w:val="24"/>
+          <w:shd w:val="clear" w:color="auto" w:fill="FFFFFF"/>
+          <w:lang w:eastAsia="it-IT"/>
+        </w:rPr>
+        <w:t>menù</w:t>
+      </w:r>
+      <w:proofErr w:type="spellEnd"/>
+      <w:r>
+        <w:rPr>
+          <w:rFonts w:ascii="Times New Roman" w:eastAsia="Times New Roman" w:hAnsi="Times New Roman" w:cs="Times New Roman"/>
+          <w:color w:val="24292E"/>
+          <w:sz w:val="24"/>
+          <w:szCs w:val="24"/>
+          <w:shd w:val="clear" w:color="auto" w:fill="FFFFFF"/>
+          <w:lang w:eastAsia="it-IT"/>
+        </w:rPr>
+        <w:t xml:space="preserve"> a tendina sopra citati.</w:t>
       </w:r>
     </w:p>
     <w:p>
@@ -989,7 +1203,31 @@
           <w:shd w:val="clear" w:color="auto" w:fill="FFFFFF"/>
           <w:lang w:eastAsia="it-IT"/>
         </w:rPr>
-        <w:t>L’utente quando avvia la web app è nella home in cui è già presente la prima scelta riguardante il tipo di edificio su cui dovrà agire: edificio singolo o edificio in aggregato.</w:t>
+        <w:t xml:space="preserve">L’utente quando avvia </w:t>
+      </w:r>
+      <w:proofErr w:type="gramStart"/>
+      <w:r>
+        <w:rPr>
+          <w:rFonts w:ascii="Times New Roman" w:eastAsia="Times New Roman" w:hAnsi="Times New Roman" w:cs="Times New Roman"/>
+          <w:color w:val="24292E"/>
+          <w:sz w:val="24"/>
+          <w:szCs w:val="24"/>
+          <w:shd w:val="clear" w:color="auto" w:fill="FFFFFF"/>
+          <w:lang w:eastAsia="it-IT"/>
+        </w:rPr>
+        <w:t>la web</w:t>
+      </w:r>
+      <w:proofErr w:type="gramEnd"/>
+      <w:r>
+        <w:rPr>
+          <w:rFonts w:ascii="Times New Roman" w:eastAsia="Times New Roman" w:hAnsi="Times New Roman" w:cs="Times New Roman"/>
+          <w:color w:val="24292E"/>
+          <w:sz w:val="24"/>
+          <w:szCs w:val="24"/>
+          <w:shd w:val="clear" w:color="auto" w:fill="FFFFFF"/>
+          <w:lang w:eastAsia="it-IT"/>
+        </w:rPr>
+        <w:t xml:space="preserve"> app è nella home in cui è già presente la prima scelta riguardante il tipo di edificio su cui dovrà agire: edificio singolo o edificio in aggregato.</w:t>
       </w:r>
     </w:p>
     <w:p>
@@ -1115,7 +1353,31 @@
           <w:shd w:val="clear" w:color="auto" w:fill="FFFFFF"/>
           <w:lang w:eastAsia="it-IT"/>
         </w:rPr>
-        <w:t>è associato un menù a tendina che presenta una breve descrizione e un punteggio relativo all’opzione di grado assegnabile.</w:t>
+        <w:t xml:space="preserve">è associato un </w:t>
+      </w:r>
+      <w:proofErr w:type="spellStart"/>
+      <w:r>
+        <w:rPr>
+          <w:rFonts w:ascii="Times New Roman" w:eastAsia="Times New Roman" w:hAnsi="Times New Roman" w:cs="Times New Roman"/>
+          <w:color w:val="24292E"/>
+          <w:sz w:val="24"/>
+          <w:szCs w:val="24"/>
+          <w:shd w:val="clear" w:color="auto" w:fill="FFFFFF"/>
+          <w:lang w:eastAsia="it-IT"/>
+        </w:rPr>
+        <w:t>menù</w:t>
+      </w:r>
+      <w:proofErr w:type="spellEnd"/>
+      <w:r>
+        <w:rPr>
+          <w:rFonts w:ascii="Times New Roman" w:eastAsia="Times New Roman" w:hAnsi="Times New Roman" w:cs="Times New Roman"/>
+          <w:color w:val="24292E"/>
+          <w:sz w:val="24"/>
+          <w:szCs w:val="24"/>
+          <w:shd w:val="clear" w:color="auto" w:fill="FFFFFF"/>
+          <w:lang w:eastAsia="it-IT"/>
+        </w:rPr>
+        <w:t xml:space="preserve"> a tendina che presenta una breve descrizione e un punteggio relativo all’opzione di grado assegnabile.</w:t>
       </w:r>
       <w:r>
         <w:rPr>
@@ -1692,7 +1954,31 @@
           <w:shd w:val="clear" w:color="auto" w:fill="FFFFFF"/>
           <w:lang w:eastAsia="it-IT"/>
         </w:rPr>
-        <w:t xml:space="preserve"> pagina in cui vengono chiesti, sempre tramite menù a tendina, gli elementi strutturali su cui agire e la caratteristica qualitativa che si vuole risolvere. </w:t>
+        <w:t xml:space="preserve"> pagina in cui vengono chiesti, sempre tramite </w:t>
+      </w:r>
+      <w:proofErr w:type="spellStart"/>
+      <w:r>
+        <w:rPr>
+          <w:rFonts w:ascii="Times New Roman" w:eastAsia="Times New Roman" w:hAnsi="Times New Roman" w:cs="Times New Roman"/>
+          <w:color w:val="24292E"/>
+          <w:sz w:val="24"/>
+          <w:szCs w:val="24"/>
+          <w:shd w:val="clear" w:color="auto" w:fill="FFFFFF"/>
+          <w:lang w:eastAsia="it-IT"/>
+        </w:rPr>
+        <w:t>menù</w:t>
+      </w:r>
+      <w:proofErr w:type="spellEnd"/>
+      <w:r>
+        <w:rPr>
+          <w:rFonts w:ascii="Times New Roman" w:eastAsia="Times New Roman" w:hAnsi="Times New Roman" w:cs="Times New Roman"/>
+          <w:color w:val="24292E"/>
+          <w:sz w:val="24"/>
+          <w:szCs w:val="24"/>
+          <w:shd w:val="clear" w:color="auto" w:fill="FFFFFF"/>
+          <w:lang w:eastAsia="it-IT"/>
+        </w:rPr>
+        <w:t xml:space="preserve"> a tendina, gli elementi strutturali su cui agire e la caratteristica qualitativa che si vuole risolvere. </w:t>
       </w:r>
       <w:r>
         <w:rPr>
@@ -3034,6 +3320,8 @@
           <w:lang w:eastAsia="it-IT"/>
         </w:rPr>
       </w:pPr>
+      <w:bookmarkStart w:id="0" w:name="_GoBack"/>
+      <w:bookmarkEnd w:id="0"/>
       <w:r>
         <w:rPr>
           <w:rFonts w:ascii="Times New Roman" w:eastAsia="Times New Roman" w:hAnsi="Times New Roman" w:cs="Times New Roman"/>
@@ -3531,8 +3819,8 @@
         </w:rPr>
         <w:drawing>
           <wp:inline distT="0" distB="0" distL="0" distR="0">
-            <wp:extent cx="6119527" cy="4349363"/>
-            <wp:effectExtent l="0" t="0" r="0" b="0"/>
+            <wp:extent cx="6118860" cy="3904090"/>
+            <wp:effectExtent l="0" t="0" r="0" b="1270"/>
             <wp:docPr id="9" name="Immagine 9"/>
             <wp:cNvGraphicFramePr>
               <a:graphicFrameLocks xmlns:a="http://schemas.openxmlformats.org/drawingml/2006/main" noChangeAspect="1"/>
@@ -3559,7 +3847,7 @@
                   <pic:spPr>
                     <a:xfrm>
                       <a:off x="0" y="0"/>
-                      <a:ext cx="6134457" cy="4359975"/>
+                      <a:ext cx="6164855" cy="3933437"/>
                     </a:xfrm>
                     <a:prstGeom prst="rect">
                       <a:avLst/>
@@ -3797,94 +4085,94 @@
           <w:i/>
           <w:lang w:eastAsia="it-IT"/>
         </w:rPr>
+        <w:t>▲F</w:t>
+      </w:r>
+      <w:r>
+        <w:rPr>
+          <w:rFonts w:ascii="Times New Roman" w:eastAsia="Times New Roman" w:hAnsi="Times New Roman" w:cs="Times New Roman"/>
+          <w:i/>
+          <w:lang w:eastAsia="it-IT"/>
+        </w:rPr>
+        <w:t>igura 11</w:t>
+      </w:r>
+      <w:r>
+        <w:rPr>
+          <w:rFonts w:ascii="Times New Roman" w:eastAsia="Times New Roman" w:hAnsi="Times New Roman" w:cs="Times New Roman"/>
+          <w:i/>
+          <w:lang w:eastAsia="it-IT"/>
+        </w:rPr>
+        <w:t>:</w:t>
+      </w:r>
+      <w:r>
+        <w:rPr>
+          <w:rFonts w:ascii="Times New Roman" w:eastAsia="Times New Roman" w:hAnsi="Times New Roman" w:cs="Times New Roman"/>
+          <w:i/>
+          <w:lang w:eastAsia="it-IT"/>
+        </w:rPr>
+        <w:t xml:space="preserve"> </w:t>
+      </w:r>
+      <w:r>
+        <w:rPr>
+          <w:rFonts w:ascii="Times New Roman" w:eastAsia="Times New Roman" w:hAnsi="Times New Roman" w:cs="Times New Roman"/>
+          <w:i/>
+          <w:lang w:eastAsia="it-IT"/>
+        </w:rPr>
+        <w:t>A sinistra i</w:t>
+      </w:r>
+      <w:r>
+        <w:rPr>
+          <w:rFonts w:ascii="Times New Roman" w:eastAsia="Times New Roman" w:hAnsi="Times New Roman" w:cs="Times New Roman"/>
+          <w:i/>
+          <w:lang w:eastAsia="it-IT"/>
+        </w:rPr>
+        <w:t xml:space="preserve">l riquadro con il messaggio di successo che permette di proseguire </w:t>
+      </w:r>
+      <w:r>
+        <w:rPr>
+          <w:rFonts w:ascii="Times New Roman" w:eastAsia="Times New Roman" w:hAnsi="Times New Roman" w:cs="Times New Roman"/>
+          <w:i/>
+          <w:lang w:eastAsia="it-IT"/>
+        </w:rPr>
+        <w:t xml:space="preserve">alla fase </w:t>
+      </w:r>
+      <w:r>
+        <w:rPr>
+          <w:rFonts w:ascii="Times New Roman" w:eastAsia="Times New Roman" w:hAnsi="Times New Roman" w:cs="Times New Roman"/>
+          <w:i/>
+          <w:lang w:eastAsia="it-IT"/>
+        </w:rPr>
+        <w:t>successiva. A</w:t>
+      </w:r>
+      <w:r>
+        <w:rPr>
+          <w:rFonts w:ascii="Times New Roman" w:eastAsia="Times New Roman" w:hAnsi="Times New Roman" w:cs="Times New Roman"/>
+          <w:i/>
+          <w:lang w:eastAsia="it-IT"/>
+        </w:rPr>
+        <w:t xml:space="preserve"> destra nella tabella vengono riepilogati gli interventi scelti.</w:t>
+      </w:r>
+    </w:p>
+    <w:p>
+      <w:pPr>
+        <w:spacing w:after="0" w:line="240" w:lineRule="auto"/>
+        <w:jc w:val="both"/>
+        <w:rPr>
+          <w:rFonts w:ascii="Times New Roman" w:eastAsia="Times New Roman" w:hAnsi="Times New Roman" w:cs="Times New Roman"/>
+          <w:sz w:val="24"/>
+          <w:szCs w:val="24"/>
+          <w:lang w:eastAsia="it-IT"/>
+        </w:rPr>
+      </w:pPr>
+      <w:r>
+        <w:rPr>
+          <w:rFonts w:ascii="Times New Roman" w:eastAsia="Times New Roman" w:hAnsi="Times New Roman" w:cs="Times New Roman"/>
+          <w:color w:val="24292E"/>
+          <w:sz w:val="24"/>
+          <w:szCs w:val="24"/>
+          <w:shd w:val="clear" w:color="auto" w:fill="FFFFFF"/>
+          <w:lang w:eastAsia="it-IT"/>
+        </w:rPr>
         <w:lastRenderedPageBreak/>
-        <w:t>▲F</w:t>
-      </w:r>
-      <w:r>
-        <w:rPr>
-          <w:rFonts w:ascii="Times New Roman" w:eastAsia="Times New Roman" w:hAnsi="Times New Roman" w:cs="Times New Roman"/>
-          <w:i/>
-          <w:lang w:eastAsia="it-IT"/>
-        </w:rPr>
-        <w:t>igura 11</w:t>
-      </w:r>
-      <w:r>
-        <w:rPr>
-          <w:rFonts w:ascii="Times New Roman" w:eastAsia="Times New Roman" w:hAnsi="Times New Roman" w:cs="Times New Roman"/>
-          <w:i/>
-          <w:lang w:eastAsia="it-IT"/>
-        </w:rPr>
-        <w:t>:</w:t>
-      </w:r>
-      <w:r>
-        <w:rPr>
-          <w:rFonts w:ascii="Times New Roman" w:eastAsia="Times New Roman" w:hAnsi="Times New Roman" w:cs="Times New Roman"/>
-          <w:i/>
-          <w:lang w:eastAsia="it-IT"/>
-        </w:rPr>
-        <w:t xml:space="preserve"> </w:t>
-      </w:r>
-      <w:r>
-        <w:rPr>
-          <w:rFonts w:ascii="Times New Roman" w:eastAsia="Times New Roman" w:hAnsi="Times New Roman" w:cs="Times New Roman"/>
-          <w:i/>
-          <w:lang w:eastAsia="it-IT"/>
-        </w:rPr>
-        <w:t>A sinistra i</w:t>
-      </w:r>
-      <w:r>
-        <w:rPr>
-          <w:rFonts w:ascii="Times New Roman" w:eastAsia="Times New Roman" w:hAnsi="Times New Roman" w:cs="Times New Roman"/>
-          <w:i/>
-          <w:lang w:eastAsia="it-IT"/>
-        </w:rPr>
-        <w:t xml:space="preserve">l riquadro con il messaggio di successo che permette di proseguire </w:t>
-      </w:r>
-      <w:r>
-        <w:rPr>
-          <w:rFonts w:ascii="Times New Roman" w:eastAsia="Times New Roman" w:hAnsi="Times New Roman" w:cs="Times New Roman"/>
-          <w:i/>
-          <w:lang w:eastAsia="it-IT"/>
-        </w:rPr>
-        <w:t xml:space="preserve">alla fase </w:t>
-      </w:r>
-      <w:r>
-        <w:rPr>
-          <w:rFonts w:ascii="Times New Roman" w:eastAsia="Times New Roman" w:hAnsi="Times New Roman" w:cs="Times New Roman"/>
-          <w:i/>
-          <w:lang w:eastAsia="it-IT"/>
-        </w:rPr>
-        <w:t>successiva. A</w:t>
-      </w:r>
-      <w:r>
-        <w:rPr>
-          <w:rFonts w:ascii="Times New Roman" w:eastAsia="Times New Roman" w:hAnsi="Times New Roman" w:cs="Times New Roman"/>
-          <w:i/>
-          <w:lang w:eastAsia="it-IT"/>
-        </w:rPr>
-        <w:t xml:space="preserve"> destra nella tabella vengono riepilogati gli interventi scelti.</w:t>
-      </w:r>
-    </w:p>
-    <w:p>
-      <w:pPr>
-        <w:spacing w:after="0" w:line="240" w:lineRule="auto"/>
-        <w:jc w:val="both"/>
-        <w:rPr>
-          <w:rFonts w:ascii="Times New Roman" w:eastAsia="Times New Roman" w:hAnsi="Times New Roman" w:cs="Times New Roman"/>
-          <w:sz w:val="24"/>
-          <w:szCs w:val="24"/>
-          <w:lang w:eastAsia="it-IT"/>
-        </w:rPr>
-      </w:pPr>
-      <w:r>
-        <w:rPr>
-          <w:rFonts w:ascii="Times New Roman" w:eastAsia="Times New Roman" w:hAnsi="Times New Roman" w:cs="Times New Roman"/>
-          <w:color w:val="24292E"/>
-          <w:sz w:val="24"/>
-          <w:szCs w:val="24"/>
-          <w:shd w:val="clear" w:color="auto" w:fill="FFFFFF"/>
-          <w:lang w:eastAsia="it-IT"/>
-        </w:rPr>
         <w:t>Proseguendo verso l’ultima pagina viene mostrata una tabella con all’interno tutti gli interventi selez</w:t>
       </w:r>
       <w:r>
@@ -4022,8 +4310,8 @@
         </w:rPr>
         <w:drawing>
           <wp:inline distT="0" distB="0" distL="0" distR="0">
-            <wp:extent cx="6120130" cy="2930525"/>
-            <wp:effectExtent l="0" t="0" r="0" b="3175"/>
+            <wp:extent cx="6120130" cy="2711395"/>
+            <wp:effectExtent l="0" t="0" r="0" b="0"/>
             <wp:docPr id="7" name="Immagine 7"/>
             <wp:cNvGraphicFramePr>
               <a:graphicFrameLocks xmlns:a="http://schemas.openxmlformats.org/drawingml/2006/main" noChangeAspect="1"/>
@@ -4050,7 +4338,7 @@
                   <pic:spPr>
                     <a:xfrm>
                       <a:off x="0" y="0"/>
-                      <a:ext cx="6120130" cy="2930525"/>
+                      <a:ext cx="6129777" cy="2715669"/>
                     </a:xfrm>
                     <a:prstGeom prst="rect">
                       <a:avLst/>
@@ -4178,7 +4466,31 @@
           <w:shd w:val="clear" w:color="auto" w:fill="FFFFFF"/>
           <w:lang w:eastAsia="it-IT"/>
         </w:rPr>
-        <w:t>Infine occorre inserire una superficie totale in mq e selezionare il livello di danno ipotizzato nel menù a tendina così da ottenere il costo di riparazione dell’edificio analizzato.</w:t>
+        <w:t xml:space="preserve">Infine occorre inserire una superficie totale in mq e selezionare il livello di danno ipotizzato nel </w:t>
+      </w:r>
+      <w:proofErr w:type="spellStart"/>
+      <w:r>
+        <w:rPr>
+          <w:rFonts w:ascii="Times New Roman" w:eastAsia="Times New Roman" w:hAnsi="Times New Roman" w:cs="Times New Roman"/>
+          <w:color w:val="24292E"/>
+          <w:sz w:val="24"/>
+          <w:szCs w:val="24"/>
+          <w:shd w:val="clear" w:color="auto" w:fill="FFFFFF"/>
+          <w:lang w:eastAsia="it-IT"/>
+        </w:rPr>
+        <w:t>menù</w:t>
+      </w:r>
+      <w:proofErr w:type="spellEnd"/>
+      <w:r>
+        <w:rPr>
+          <w:rFonts w:ascii="Times New Roman" w:eastAsia="Times New Roman" w:hAnsi="Times New Roman" w:cs="Times New Roman"/>
+          <w:color w:val="24292E"/>
+          <w:sz w:val="24"/>
+          <w:szCs w:val="24"/>
+          <w:shd w:val="clear" w:color="auto" w:fill="FFFFFF"/>
+          <w:lang w:eastAsia="it-IT"/>
+        </w:rPr>
+        <w:t xml:space="preserve"> a tendina così da ottenere il costo di riparazione dell’edificio analizzato.</w:t>
       </w:r>
       <w:r>
         <w:rPr>
@@ -4191,20 +4503,6 @@
         </w:rPr>
         <w:t xml:space="preserve"> (Figura 13)</w:t>
       </w:r>
-    </w:p>
-    <w:p>
-      <w:pPr>
-        <w:spacing w:after="0" w:line="240" w:lineRule="auto"/>
-        <w:jc w:val="both"/>
-        <w:rPr>
-          <w:rFonts w:ascii="Times New Roman" w:eastAsia="Times New Roman" w:hAnsi="Times New Roman" w:cs="Times New Roman"/>
-          <w:color w:val="24292E"/>
-          <w:sz w:val="24"/>
-          <w:szCs w:val="24"/>
-          <w:shd w:val="clear" w:color="auto" w:fill="FFFFFF"/>
-          <w:lang w:eastAsia="it-IT"/>
-        </w:rPr>
-      </w:pPr>
     </w:p>
     <w:p>
       <w:pPr>
@@ -4245,8 +4543,8 @@
         </w:rPr>
         <w:drawing>
           <wp:inline distT="0" distB="0" distL="0" distR="0">
-            <wp:extent cx="6120130" cy="1993900"/>
-            <wp:effectExtent l="0" t="0" r="0" b="6350"/>
+            <wp:extent cx="6119860" cy="2242267"/>
+            <wp:effectExtent l="0" t="0" r="0" b="5715"/>
             <wp:docPr id="8" name="Immagine 8"/>
             <wp:cNvGraphicFramePr>
               <a:graphicFrameLocks xmlns:a="http://schemas.openxmlformats.org/drawingml/2006/main" noChangeAspect="1"/>
@@ -4273,7 +4571,7 @@
                   <pic:spPr>
                     <a:xfrm>
                       <a:off x="0" y="0"/>
-                      <a:ext cx="6120130" cy="1993900"/>
+                      <a:ext cx="6160289" cy="2257080"/>
                     </a:xfrm>
                     <a:prstGeom prst="rect">
                       <a:avLst/>
@@ -4414,6 +4712,7 @@
           <w:shd w:val="clear" w:color="auto" w:fill="FFFFFF"/>
           <w:lang w:eastAsia="it-IT"/>
         </w:rPr>
+        <w:lastRenderedPageBreak/>
         <w:t>CONCLUSIONI</w:t>
       </w:r>
     </w:p>
@@ -4557,16 +4856,29 @@
           <w:lang w:eastAsia="it-IT"/>
         </w:rPr>
       </w:pPr>
-      <w:r>
-        <w:rPr>
-          <w:rFonts w:ascii="Times New Roman" w:eastAsia="Times New Roman" w:hAnsi="Times New Roman" w:cs="Times New Roman"/>
-          <w:color w:val="24292E"/>
-          <w:sz w:val="24"/>
-          <w:szCs w:val="24"/>
-          <w:shd w:val="clear" w:color="auto" w:fill="FFFFFF"/>
-          <w:lang w:eastAsia="it-IT"/>
-        </w:rPr>
-        <w:t>La web app</w:t>
+      <w:proofErr w:type="gramStart"/>
+      <w:r>
+        <w:rPr>
+          <w:rFonts w:ascii="Times New Roman" w:eastAsia="Times New Roman" w:hAnsi="Times New Roman" w:cs="Times New Roman"/>
+          <w:color w:val="24292E"/>
+          <w:sz w:val="24"/>
+          <w:szCs w:val="24"/>
+          <w:shd w:val="clear" w:color="auto" w:fill="FFFFFF"/>
+          <w:lang w:eastAsia="it-IT"/>
+        </w:rPr>
+        <w:t>La web</w:t>
+      </w:r>
+      <w:proofErr w:type="gramEnd"/>
+      <w:r>
+        <w:rPr>
+          <w:rFonts w:ascii="Times New Roman" w:eastAsia="Times New Roman" w:hAnsi="Times New Roman" w:cs="Times New Roman"/>
+          <w:color w:val="24292E"/>
+          <w:sz w:val="24"/>
+          <w:szCs w:val="24"/>
+          <w:shd w:val="clear" w:color="auto" w:fill="FFFFFF"/>
+          <w:lang w:eastAsia="it-IT"/>
+        </w:rPr>
+        <w:t xml:space="preserve"> app</w:t>
       </w:r>
       <w:r>
         <w:rPr>
@@ -4690,7 +5002,31 @@
           <w:shd w:val="clear" w:color="auto" w:fill="FFFFFF"/>
           <w:lang w:eastAsia="it-IT"/>
         </w:rPr>
-        <w:t>c’è la possibilità di aggiungere una valutazione energetica della struttura ricalcando le stesse modalità di scelta con dei menù a tendina.</w:t>
+        <w:t xml:space="preserve">c’è la possibilità di aggiungere una valutazione energetica della struttura ricalcando le stesse modalità di scelta con dei </w:t>
+      </w:r>
+      <w:proofErr w:type="spellStart"/>
+      <w:r>
+        <w:rPr>
+          <w:rFonts w:ascii="Times New Roman" w:eastAsia="Times New Roman" w:hAnsi="Times New Roman" w:cs="Times New Roman"/>
+          <w:color w:val="24292E"/>
+          <w:sz w:val="24"/>
+          <w:szCs w:val="24"/>
+          <w:shd w:val="clear" w:color="auto" w:fill="FFFFFF"/>
+          <w:lang w:eastAsia="it-IT"/>
+        </w:rPr>
+        <w:t>menù</w:t>
+      </w:r>
+      <w:proofErr w:type="spellEnd"/>
+      <w:r>
+        <w:rPr>
+          <w:rFonts w:ascii="Times New Roman" w:eastAsia="Times New Roman" w:hAnsi="Times New Roman" w:cs="Times New Roman"/>
+          <w:color w:val="24292E"/>
+          <w:sz w:val="24"/>
+          <w:szCs w:val="24"/>
+          <w:shd w:val="clear" w:color="auto" w:fill="FFFFFF"/>
+          <w:lang w:eastAsia="it-IT"/>
+        </w:rPr>
+        <w:t xml:space="preserve"> a tendina.</w:t>
       </w:r>
     </w:p>
     <w:p>
@@ -4715,16 +5051,29 @@
         </w:rPr>
         <w:t xml:space="preserve">Infine </w:t>
       </w:r>
-      <w:r>
-        <w:rPr>
-          <w:rFonts w:ascii="Times New Roman" w:eastAsia="Times New Roman" w:hAnsi="Times New Roman" w:cs="Times New Roman"/>
-          <w:color w:val="24292E"/>
-          <w:sz w:val="24"/>
-          <w:szCs w:val="24"/>
-          <w:shd w:val="clear" w:color="auto" w:fill="FFFFFF"/>
-          <w:lang w:eastAsia="it-IT"/>
-        </w:rPr>
-        <w:t>la web app realizzata potrebb</w:t>
+      <w:proofErr w:type="gramStart"/>
+      <w:r>
+        <w:rPr>
+          <w:rFonts w:ascii="Times New Roman" w:eastAsia="Times New Roman" w:hAnsi="Times New Roman" w:cs="Times New Roman"/>
+          <w:color w:val="24292E"/>
+          <w:sz w:val="24"/>
+          <w:szCs w:val="24"/>
+          <w:shd w:val="clear" w:color="auto" w:fill="FFFFFF"/>
+          <w:lang w:eastAsia="it-IT"/>
+        </w:rPr>
+        <w:t>la web</w:t>
+      </w:r>
+      <w:proofErr w:type="gramEnd"/>
+      <w:r>
+        <w:rPr>
+          <w:rFonts w:ascii="Times New Roman" w:eastAsia="Times New Roman" w:hAnsi="Times New Roman" w:cs="Times New Roman"/>
+          <w:color w:val="24292E"/>
+          <w:sz w:val="24"/>
+          <w:szCs w:val="24"/>
+          <w:shd w:val="clear" w:color="auto" w:fill="FFFFFF"/>
+          <w:lang w:eastAsia="it-IT"/>
+        </w:rPr>
+        <w:t xml:space="preserve"> app realizzata potrebb</w:t>
       </w:r>
       <w:r>
         <w:rPr>
@@ -4866,7 +5215,7 @@
         <w:sz w:val="20"/>
         <w:szCs w:val="20"/>
       </w:rPr>
-      <w:t>2</w:t>
+      <w:t>5</w:t>
     </w:r>
     <w:r>
       <w:rPr>

</xml_diff>